<commit_message>
Fixed User Guide issues
</commit_message>
<xml_diff>
--- a/doc/jAADD User Guide2.0.docx
+++ b/doc/jAADD User Guide2.0.docx
@@ -13546,7 +13546,49 @@
           <w:i/>
           <w:lang w:val="en-US"/>
         </w:rPr>
-        <w:t xml:space="preserve"> of an ellipsoid with with/height/depth independently in [1, 10]?</w:t>
+        <w:t xml:space="preserve"> of an ellipsoid with wi</w:t>
+      </w:r>
+      <w:r>
+        <w:rPr>
+          <w:i/>
+          <w:lang w:val="en-US"/>
+        </w:rPr>
+        <w:t>d</w:t>
+      </w:r>
+      <w:r>
+        <w:rPr>
+          <w:i/>
+          <w:lang w:val="en-US"/>
+        </w:rPr>
+        <w:t xml:space="preserve">th/height/depth independently </w:t>
+      </w:r>
+      <w:r>
+        <w:rPr>
+          <w:i/>
+          <w:lang w:val="en-US"/>
+        </w:rPr>
+        <w:t>from</w:t>
+      </w:r>
+      <w:r>
+        <w:rPr>
+          <w:i/>
+          <w:lang w:val="en-US"/>
+        </w:rPr>
+        <w:t xml:space="preserve"> </w:t>
+      </w:r>
+      <w:r>
+        <w:rPr>
+          <w:i/>
+          <w:lang w:val="en-US"/>
+        </w:rPr>
+        <w:t xml:space="preserve">the range </w:t>
+      </w:r>
+      <w:r>
+        <w:rPr>
+          <w:i/>
+          <w:lang w:val="en-US"/>
+        </w:rPr>
+        <w:t>[1, 10]?</w:t>
       </w:r>
     </w:p>
     <w:p>
@@ -14196,6 +14238,8 @@
           <w:lang w:val="en-US"/>
         </w:rPr>
       </w:pPr>
+      <w:bookmarkStart w:id="9" w:name="_GoBack"/>
+      <w:bookmarkEnd w:id="9"/>
     </w:p>
     <w:p>
       <w:pPr>
@@ -14286,7 +14330,7 @@
       <w:pPr>
         <w:pStyle w:val="berschrift2"/>
       </w:pPr>
-      <w:bookmarkStart w:id="9" w:name="_Toc31193410"/>
+      <w:bookmarkStart w:id="10" w:name="_Toc31193410"/>
       <w:r>
         <w:lastRenderedPageBreak/>
         <w:t>BDD</w:t>
@@ -14312,7 +14356,7 @@
       <w:r>
         <w:t>expressions</w:t>
       </w:r>
-      <w:bookmarkEnd w:id="9"/>
+      <w:bookmarkEnd w:id="10"/>
       <w:proofErr w:type="spellEnd"/>
       <w:r>
         <w:t xml:space="preserve"> </w:t>
@@ -14591,7 +14635,21 @@
           <w:color w:val="000000" w:themeColor="text1"/>
           <w:lang w:val="en-US" w:eastAsia="x-none"/>
         </w:rPr>
-        <w:t xml:space="preserve"> are Reduced Ordered BDD that, via reduction, have at most one True and one False leaf.</w:t>
+        <w:t xml:space="preserve"> are Reduced Ordered BDD that, </w:t>
+      </w:r>
+      <w:r>
+        <w:rPr>
+          <w:color w:val="000000" w:themeColor="text1"/>
+          <w:lang w:val="en-US" w:eastAsia="x-none"/>
+        </w:rPr>
+        <w:t>due to the</w:t>
+      </w:r>
+      <w:r>
+        <w:rPr>
+          <w:color w:val="000000" w:themeColor="text1"/>
+          <w:lang w:val="en-US" w:eastAsia="x-none"/>
+        </w:rPr>
+        <w:t xml:space="preserve"> reduction, have at most one True and one False leaf.</w:t>
       </w:r>
     </w:p>
     <w:p>
@@ -15341,7 +15399,19 @@
         <w:rPr>
           <w:lang w:val="en-US" w:eastAsia="x-none"/>
         </w:rPr>
-        <w:t xml:space="preserve">on Booleans: </w:t>
+        <w:t>on Boolean</w:t>
+      </w:r>
+      <w:r>
+        <w:rPr>
+          <w:lang w:val="en-US" w:eastAsia="x-none"/>
+        </w:rPr>
+        <w:t xml:space="preserve"> constants and the Boolean variable x from above</w:t>
+      </w:r>
+      <w:r>
+        <w:rPr>
+          <w:lang w:val="en-US" w:eastAsia="x-none"/>
+        </w:rPr>
+        <w:t xml:space="preserve">: </w:t>
       </w:r>
       <w:r>
         <w:rPr>
@@ -15349,7 +15419,7 @@
           <w:sz w:val="20"/>
           <w:lang w:val="en-US" w:eastAsia="x-none"/>
         </w:rPr>
-        <w:t>d=</w:t>
+        <w:t>d</w:t>
       </w:r>
       <w:r>
         <w:rPr>
@@ -15357,7 +15427,7 @@
           <w:sz w:val="20"/>
           <w:lang w:val="en-US" w:eastAsia="x-none"/>
         </w:rPr>
-        <w:t>false</w:t>
+        <w:t xml:space="preserve"> </w:t>
       </w:r>
       <w:r>
         <w:rPr>
@@ -15365,7 +15435,7 @@
           <w:sz w:val="20"/>
           <w:lang w:val="en-US" w:eastAsia="x-none"/>
         </w:rPr>
-        <w:t>&amp;&amp;</w:t>
+        <w:t>=</w:t>
       </w:r>
       <w:r>
         <w:rPr>
@@ -15373,7 +15443,7 @@
           <w:sz w:val="20"/>
           <w:lang w:val="en-US" w:eastAsia="x-none"/>
         </w:rPr>
-        <w:t>X</w:t>
+        <w:t xml:space="preserve"> </w:t>
       </w:r>
       <w:r>
         <w:rPr>
@@ -15381,16 +15451,15 @@
           <w:sz w:val="20"/>
           <w:lang w:val="en-US" w:eastAsia="x-none"/>
         </w:rPr>
-        <w:t>||</w:t>
-      </w:r>
-      <w:proofErr w:type="gramStart"/>
+        <w:t>false</w:t>
+      </w:r>
       <w:r>
         <w:rPr>
           <w:rFonts w:ascii="Menlo" w:hAnsi="Menlo" w:cs="Menlo"/>
           <w:sz w:val="20"/>
           <w:lang w:val="en-US" w:eastAsia="x-none"/>
         </w:rPr>
-        <w:t>t</w:t>
+        <w:t xml:space="preserve"> </w:t>
       </w:r>
       <w:r>
         <w:rPr>
@@ -15398,64 +15467,7 @@
           <w:sz w:val="20"/>
           <w:lang w:val="en-US" w:eastAsia="x-none"/>
         </w:rPr>
-        <w:t>rue</w:t>
-      </w:r>
-      <w:r>
-        <w:rPr>
-          <w:sz w:val="20"/>
-          <w:lang w:val="en-US" w:eastAsia="x-none"/>
-        </w:rPr>
-        <w:t xml:space="preserve"> </w:t>
-      </w:r>
-      <w:r>
-        <w:rPr>
-          <w:sz w:val="20"/>
-          <w:lang w:val="en-US" w:eastAsia="x-none"/>
-        </w:rPr>
-        <w:t xml:space="preserve"> </w:t>
-      </w:r>
-      <w:r>
-        <w:rPr>
-          <w:sz w:val="21"/>
-          <w:lang w:val="en-US" w:eastAsia="x-none"/>
-        </w:rPr>
-        <w:t>in</w:t>
-      </w:r>
-      <w:proofErr w:type="gramEnd"/>
-      <w:r>
-        <w:rPr>
-          <w:sz w:val="21"/>
-          <w:lang w:val="en-US" w:eastAsia="x-none"/>
-        </w:rPr>
-        <w:t xml:space="preserve"> BDD: </w:t>
-      </w:r>
-      <w:r>
-        <w:rPr>
-          <w:sz w:val="21"/>
-          <w:lang w:val="en-US" w:eastAsia="x-none"/>
-        </w:rPr>
-        <w:t xml:space="preserve">(a, </w:t>
-      </w:r>
-      <w:r>
-        <w:rPr>
-          <w:sz w:val="21"/>
-          <w:lang w:val="en-US" w:eastAsia="x-none"/>
-        </w:rPr>
-        <w:t>x</w:t>
-      </w:r>
-      <w:r>
-        <w:rPr>
-          <w:sz w:val="21"/>
-          <w:lang w:val="en-US" w:eastAsia="x-none"/>
-        </w:rPr>
-        <w:t xml:space="preserve"> as above)</w:t>
-      </w:r>
-      <w:r>
-        <w:rPr>
-          <w:sz w:val="21"/>
-          <w:lang w:val="en-US" w:eastAsia="x-none"/>
-        </w:rPr>
-        <w:t xml:space="preserve"> and </w:t>
+        <w:t>&amp;&amp;</w:t>
       </w:r>
       <w:r>
         <w:rPr>
@@ -15463,7 +15475,7 @@
           <w:sz w:val="20"/>
           <w:lang w:val="en-US" w:eastAsia="x-none"/>
         </w:rPr>
-        <w:t>e=t</w:t>
+        <w:t xml:space="preserve"> x </w:t>
       </w:r>
       <w:r>
         <w:rPr>
@@ -15471,7 +15483,7 @@
           <w:sz w:val="20"/>
           <w:lang w:val="en-US" w:eastAsia="x-none"/>
         </w:rPr>
-        <w:t>rue</w:t>
+        <w:t>||</w:t>
       </w:r>
       <w:r>
         <w:rPr>
@@ -15479,7 +15491,109 @@
           <w:sz w:val="20"/>
           <w:lang w:val="en-US" w:eastAsia="x-none"/>
         </w:rPr>
-        <w:t>&amp;&amp;X</w:t>
+        <w:t xml:space="preserve"> </w:t>
+      </w:r>
+      <w:r>
+        <w:rPr>
+          <w:rFonts w:ascii="Menlo" w:hAnsi="Menlo" w:cs="Menlo"/>
+          <w:sz w:val="20"/>
+          <w:lang w:val="en-US" w:eastAsia="x-none"/>
+        </w:rPr>
+        <w:t>t</w:t>
+      </w:r>
+      <w:r>
+        <w:rPr>
+          <w:rFonts w:ascii="Menlo" w:hAnsi="Menlo" w:cs="Menlo"/>
+          <w:sz w:val="20"/>
+          <w:lang w:val="en-US" w:eastAsia="x-none"/>
+        </w:rPr>
+        <w:t>rue</w:t>
+      </w:r>
+      <w:r>
+        <w:rPr>
+          <w:sz w:val="20"/>
+          <w:lang w:val="en-US" w:eastAsia="x-none"/>
+        </w:rPr>
+        <w:t xml:space="preserve"> </w:t>
+      </w:r>
+      <w:r>
+        <w:rPr>
+          <w:sz w:val="21"/>
+          <w:lang w:val="en-US" w:eastAsia="x-none"/>
+        </w:rPr>
+        <w:t xml:space="preserve">and </w:t>
+      </w:r>
+      <w:r>
+        <w:rPr>
+          <w:rFonts w:ascii="Menlo" w:hAnsi="Menlo" w:cs="Menlo"/>
+          <w:sz w:val="20"/>
+          <w:lang w:val="en-US" w:eastAsia="x-none"/>
+        </w:rPr>
+        <w:t>e</w:t>
+      </w:r>
+      <w:r>
+        <w:rPr>
+          <w:rFonts w:ascii="Menlo" w:hAnsi="Menlo" w:cs="Menlo"/>
+          <w:sz w:val="20"/>
+          <w:lang w:val="en-US" w:eastAsia="x-none"/>
+        </w:rPr>
+        <w:t xml:space="preserve"> </w:t>
+      </w:r>
+      <w:r>
+        <w:rPr>
+          <w:rFonts w:ascii="Menlo" w:hAnsi="Menlo" w:cs="Menlo"/>
+          <w:sz w:val="20"/>
+          <w:lang w:val="en-US" w:eastAsia="x-none"/>
+        </w:rPr>
+        <w:t>=</w:t>
+      </w:r>
+      <w:r>
+        <w:rPr>
+          <w:rFonts w:ascii="Menlo" w:hAnsi="Menlo" w:cs="Menlo"/>
+          <w:sz w:val="20"/>
+          <w:lang w:val="en-US" w:eastAsia="x-none"/>
+        </w:rPr>
+        <w:t xml:space="preserve"> </w:t>
+      </w:r>
+      <w:r>
+        <w:rPr>
+          <w:rFonts w:ascii="Menlo" w:hAnsi="Menlo" w:cs="Menlo"/>
+          <w:sz w:val="20"/>
+          <w:lang w:val="en-US" w:eastAsia="x-none"/>
+        </w:rPr>
+        <w:t>t</w:t>
+      </w:r>
+      <w:r>
+        <w:rPr>
+          <w:rFonts w:ascii="Menlo" w:hAnsi="Menlo" w:cs="Menlo"/>
+          <w:sz w:val="20"/>
+          <w:lang w:val="en-US" w:eastAsia="x-none"/>
+        </w:rPr>
+        <w:t>rue</w:t>
+      </w:r>
+      <w:r>
+        <w:rPr>
+          <w:rFonts w:ascii="Menlo" w:hAnsi="Menlo" w:cs="Menlo"/>
+          <w:sz w:val="20"/>
+          <w:lang w:val="en-US" w:eastAsia="x-none"/>
+        </w:rPr>
+        <w:t xml:space="preserve"> </w:t>
+      </w:r>
+      <w:r>
+        <w:rPr>
+          <w:rFonts w:ascii="Menlo" w:hAnsi="Menlo" w:cs="Menlo"/>
+          <w:sz w:val="20"/>
+          <w:lang w:val="en-US" w:eastAsia="x-none"/>
+        </w:rPr>
+        <w:t>&amp;&amp;</w:t>
+      </w:r>
+      <w:r>
+        <w:rPr>
+          <w:rFonts w:ascii="Menlo" w:hAnsi="Menlo" w:cs="Menlo"/>
+          <w:sz w:val="20"/>
+          <w:lang w:val="en-US" w:eastAsia="x-none"/>
+        </w:rPr>
+        <w:t xml:space="preserve"> x</w:t>
       </w:r>
       <w:r>
         <w:rPr>
@@ -15544,51 +15658,23 @@
       </w:r>
       <w:proofErr w:type="spellStart"/>
       <w:r>
+        <w:rPr>
+          <w:color w:val="000000"/>
+        </w:rPr>
         <w:t>BDD.</w:t>
       </w:r>
       <w:r>
         <w:rPr>
-          <w:i/>
-          <w:iCs/>
           <w:color w:val="660E7A"/>
         </w:rPr>
         <w:t>variable</w:t>
       </w:r>
       <w:proofErr w:type="spellEnd"/>
       <w:r>
-        <w:t>(</w:t>
-      </w:r>
-      <w:r>
-        <w:rPr>
-          <w:b/>
-          <w:bCs/>
-          <w:color w:val="008000"/>
-        </w:rPr>
-        <w:t>“</w:t>
-      </w:r>
-      <w:r>
-        <w:rPr>
-          <w:b/>
-          <w:bCs/>
-          <w:color w:val="008000"/>
-        </w:rPr>
-        <w:t>x</w:t>
-      </w:r>
-      <w:r>
-        <w:rPr>
-          <w:b/>
-          <w:bCs/>
-          <w:color w:val="008000"/>
-        </w:rPr>
-        <w:t>”</w:t>
-      </w:r>
-      <w:r>
-        <w:rPr>
-          <w:i/>
-          <w:iCs/>
+        <w:rPr>
           <w:color w:val="660E7A"/>
         </w:rPr>
-        <w:t>)</w:t>
+        <w:t>(“x”)</w:t>
       </w:r>
       <w:r>
         <w:t>);</w:t>
@@ -15708,13 +15794,6 @@
           <w:lang w:val="en-US" w:eastAsia="x-none"/>
         </w:rPr>
       </w:pPr>
-    </w:p>
-    <w:p>
-      <w:pPr>
-        <w:rPr>
-          <w:lang w:val="en-US" w:eastAsia="x-none"/>
-        </w:rPr>
-      </w:pPr>
       <w:r>
         <w:rPr>
           <w:lang w:val="en-US" w:eastAsia="x-none"/>
@@ -15811,7 +15890,7 @@
           <w:lang w:val="en-US"/>
         </w:rPr>
       </w:pPr>
-      <w:bookmarkStart w:id="10" w:name="_Toc31193411"/>
+      <w:bookmarkStart w:id="11" w:name="_Toc31193411"/>
       <w:r>
         <w:rPr>
           <w:lang w:val="en-US"/>
@@ -15824,7 +15903,7 @@
         </w:rPr>
         <w:t>: PI control loop</w:t>
       </w:r>
-      <w:bookmarkEnd w:id="10"/>
+      <w:bookmarkEnd w:id="11"/>
     </w:p>
     <w:p>
       <w:pPr>
@@ -16906,7 +16985,7 @@
           <w:lang w:val="en-US"/>
         </w:rPr>
       </w:pPr>
-      <w:bookmarkStart w:id="11" w:name="_Toc31193412"/>
+      <w:bookmarkStart w:id="12" w:name="_Toc31193412"/>
       <w:r>
         <w:rPr>
           <w:lang w:val="en-US"/>
@@ -16962,7 +17041,7 @@
         </w:rPr>
         <w:t>terations</w:t>
       </w:r>
-      <w:bookmarkEnd w:id="11"/>
+      <w:bookmarkEnd w:id="12"/>
     </w:p>
     <w:p>
       <w:pPr>
@@ -16990,14 +17069,14 @@
           <w:lang w:val="en-US"/>
         </w:rPr>
       </w:pPr>
-      <w:bookmarkStart w:id="12" w:name="_Toc31193413"/>
+      <w:bookmarkStart w:id="13" w:name="_Toc31193413"/>
       <w:r>
         <w:rPr>
           <w:lang w:val="en-US"/>
         </w:rPr>
         <w:t>From decision variables to conditions</w:t>
       </w:r>
-      <w:bookmarkEnd w:id="12"/>
+      <w:bookmarkEnd w:id="13"/>
     </w:p>
     <w:p>
       <w:pPr>
@@ -18170,14 +18249,14 @@
           <w:lang w:val="en-US"/>
         </w:rPr>
       </w:pPr>
-      <w:bookmarkStart w:id="13" w:name="_Toc31193414"/>
+      <w:bookmarkStart w:id="14" w:name="_Toc31193414"/>
       <w:r>
         <w:rPr>
           <w:lang w:val="en-US"/>
         </w:rPr>
         <w:t>Conditional statements</w:t>
       </w:r>
-      <w:bookmarkEnd w:id="13"/>
+      <w:bookmarkEnd w:id="14"/>
     </w:p>
     <w:p>
       <w:pPr>
@@ -18585,8 +18664,6 @@
       <w:r>
         <w:t>l</w:t>
       </w:r>
-      <w:bookmarkStart w:id="14" w:name="_GoBack"/>
-      <w:bookmarkEnd w:id="14"/>
       <w:r>
         <w:t>e</w:t>
       </w:r>
@@ -28494,11 +28571,6 @@
         <w:docPartUnique/>
       </w:docPartObj>
     </w:sdtPr>
-    <w:sdtEndPr>
-      <w:rPr>
-        <w:rStyle w:val="Seitenzahl"/>
-      </w:rPr>
-    </w:sdtEndPr>
     <w:sdtContent>
       <w:p>
         <w:pPr>
@@ -28550,11 +28622,6 @@
         <w:docPartUnique/>
       </w:docPartObj>
     </w:sdtPr>
-    <w:sdtEndPr>
-      <w:rPr>
-        <w:rStyle w:val="Seitenzahl"/>
-      </w:rPr>
-    </w:sdtEndPr>
     <w:sdtContent>
       <w:p>
         <w:pPr>

</xml_diff>